<commit_message>
Add new folders and files
</commit_message>
<xml_diff>
--- a/shell/pQTL_formal_code.docx
+++ b/shell/pQTL_formal_code.docx
@@ -30,396 +30,270 @@
     </w:p>
     <w:p>
       <w:pPr>
-        <w:outlineLvl w:val="0"/>
+        <w:rPr>
+          <w:rFonts w:hint="eastAsia"/>
+        </w:rPr>
       </w:pPr>
       <w:r>
         <w:rPr>
           <w:rFonts w:hint="eastAsia"/>
         </w:rPr>
-        <w:t xml:space="preserve">## extract samples IDs. </w:t>
-      </w:r>
-    </w:p>
-    <w:p>
-      <w:bookmarkStart w:id="0" w:name="OLE_LINK25"/>
-      <w:bookmarkStart w:id="1" w:name="OLE_LINK38"/>
+        <w:t>#</w:t>
+      </w:r>
+      <w:r>
+        <w:rPr>
+          <w:rFonts w:hint="eastAsia"/>
+        </w:rPr>
+        <w:t>#</w:t>
+      </w:r>
+      <w:r>
+        <w:rPr>
+          <w:rFonts w:hint="eastAsia"/>
+        </w:rPr>
+        <w:t xml:space="preserve"> genotype </w:t>
+      </w:r>
+      <w:proofErr w:type="spellStart"/>
+      <w:r>
+        <w:rPr>
+          <w:rFonts w:hint="eastAsia"/>
+        </w:rPr>
+        <w:t>vcf</w:t>
+      </w:r>
+      <w:proofErr w:type="spellEnd"/>
+      <w:r>
+        <w:rPr>
+          <w:rFonts w:hint="eastAsia"/>
+        </w:rPr>
+        <w:t xml:space="preserve"> index</w:t>
+      </w:r>
+      <w:r>
+        <w:rPr>
+          <w:rFonts w:hint="eastAsia"/>
+        </w:rPr>
+        <w:t xml:space="preserve">. </w:t>
+      </w:r>
+      <w:r>
+        <w:t>The QTL will require an index later.</w:t>
+      </w:r>
+      <w:r>
+        <w:rPr>
+          <w:rFonts w:hint="eastAsia"/>
+        </w:rPr>
+        <w:t xml:space="preserve"> </w:t>
+      </w:r>
+      <w:r>
+        <w:t>Due to file size limitations, hg38_ASA_NH_196samples_474857SNPs_FWD_chr1_22_exclude_imputation_r8m5.newHeader.vcf only provides one demo example file.</w:t>
+      </w:r>
+    </w:p>
+    <w:p>
+      <w:bookmarkStart w:id="0" w:name="OLE_LINK54"/>
+      <w:proofErr w:type="spellStart"/>
+      <w:r>
+        <w:t>bgzip</w:t>
+      </w:r>
+      <w:proofErr w:type="spellEnd"/>
+      <w:r>
+        <w:t xml:space="preserve"> </w:t>
+      </w:r>
+      <w:r>
+        <w:t>-</w:t>
+      </w:r>
+      <w:r>
+        <w:t>c</w:t>
+      </w:r>
+      <w:r>
+        <w:rPr>
+          <w:rFonts w:hint="eastAsia"/>
+        </w:rPr>
+        <w:t xml:space="preserve"> --threads 8</w:t>
+      </w:r>
+      <w:r>
+        <w:t xml:space="preserve"> </w:t>
+      </w:r>
+      <w:bookmarkEnd w:id="0"/>
+      <w:r>
+        <w:t>hg38_ASA_NH_196samples_474857SNPs_FWD_chr1_22_exclude_imputation_r8m5.newHeader.vcf &gt; hg38_ASA_NH_196samples_474857SNPs_FWD_chr1_22_exclude_imputation_r8m5.newHeader.vcf.gz</w:t>
+      </w:r>
+    </w:p>
+    <w:p>
+      <w:pPr>
+        <w:rPr>
+          <w:rFonts w:hint="eastAsia"/>
+        </w:rPr>
+      </w:pPr>
+    </w:p>
+    <w:p>
+      <w:bookmarkStart w:id="1" w:name="OLE_LINK44"/>
+      <w:proofErr w:type="spellStart"/>
+      <w:r>
+        <w:t>tabix</w:t>
+      </w:r>
+      <w:proofErr w:type="spellEnd"/>
+      <w:r>
+        <w:t xml:space="preserve"> -p </w:t>
+      </w:r>
+      <w:proofErr w:type="spellStart"/>
+      <w:r>
+        <w:t>vcf</w:t>
+      </w:r>
+      <w:proofErr w:type="spellEnd"/>
+      <w:r>
+        <w:t xml:space="preserve"> hg38_ASA_NH_196samples_474857SNPs_FWD_chr1_22_exclude_imputation_r8m5.newHeader.vcf.gz</w:t>
+      </w:r>
+      <w:bookmarkEnd w:id="1"/>
+    </w:p>
+    <w:p/>
+    <w:p>
+      <w:r>
+        <w:rPr>
+          <w:rFonts w:hint="eastAsia"/>
+        </w:rPr>
+        <w:t>## extract genotype sample ID (198 samples with genotypes)</w:t>
+      </w:r>
+    </w:p>
+    <w:p>
+      <w:bookmarkStart w:id="2" w:name="OLE_LINK70"/>
       <w:proofErr w:type="spellStart"/>
       <w:r>
         <w:t>bcftools</w:t>
       </w:r>
       <w:proofErr w:type="spellEnd"/>
       <w:r>
-        <w:t xml:space="preserve"> query -l</w:t>
-      </w:r>
-      <w:bookmarkEnd w:id="0"/>
-      <w:r>
-        <w:t xml:space="preserve"> /sh2/home/chaolian/share/protein_temp/ASA_genotype/hg38_ASA_NH_6420samples_474857SNPs_FWD_chr1_22_exclude_imputation.vcf.gz|grep 'NC' &gt; </w:t>
-      </w:r>
-      <w:proofErr w:type="spellStart"/>
-      <w:r>
-        <w:t>tmp</w:t>
-      </w:r>
-      <w:proofErr w:type="spellEnd"/>
-    </w:p>
-    <w:bookmarkEnd w:id="1"/>
+        <w:t xml:space="preserve"> query -l hg38_ASA_NH_196samples_474857SNPs_FWD_chr1_22_exclude_imputation_r8m5.newHeader.vcf|sort &gt; </w:t>
+      </w:r>
+      <w:proofErr w:type="spellStart"/>
+      <w:r>
+        <w:t>tmp_sample</w:t>
+      </w:r>
+      <w:bookmarkEnd w:id="2"/>
+      <w:proofErr w:type="spellEnd"/>
+    </w:p>
     <w:p/>
     <w:p>
       <w:r>
         <w:rPr>
           <w:rFonts w:hint="eastAsia"/>
         </w:rPr>
-        <w:t xml:space="preserve">## subset interested samples </w:t>
-      </w:r>
-      <w:r>
-        <w:rPr>
-          <w:rFonts w:hint="eastAsia"/>
-        </w:rPr>
-        <w:t xml:space="preserve">(198 samples) </w:t>
-      </w:r>
-      <w:r>
-        <w:rPr>
-          <w:rFonts w:hint="eastAsia"/>
-        </w:rPr>
-        <w:t xml:space="preserve">and filter MAF&gt;0.05 and imputed quality R2&gt;0.8. </w:t>
-      </w:r>
-    </w:p>
-    <w:p>
+        <w:t xml:space="preserve">## </w:t>
+      </w:r>
+      <w:r>
+        <w:rPr>
+          <w:rFonts w:hint="eastAsia"/>
+        </w:rPr>
+        <w:t>exclude X/Y/scaffold chromosome</w:t>
+      </w:r>
+    </w:p>
+    <w:p>
+      <w:bookmarkStart w:id="3" w:name="OLE_LINK45"/>
       <w:proofErr w:type="spellStart"/>
       <w:r>
         <w:t>bcftools</w:t>
       </w:r>
       <w:proofErr w:type="spellEnd"/>
       <w:r>
-        <w:t xml:space="preserve"> view -S </w:t>
-      </w:r>
-      <w:proofErr w:type="spellStart"/>
-      <w:r>
-        <w:t>tmp</w:t>
-      </w:r>
-      <w:proofErr w:type="spellEnd"/>
+        <w:t xml:space="preserve"> query -f '%CHROM\</w:t>
+      </w:r>
+      <w:proofErr w:type="spellStart"/>
+      <w:r>
+        <w:t>t%POS</w:t>
+      </w:r>
+      <w:proofErr w:type="spellEnd"/>
+      <w:r>
+        <w:t>\n' hg38_ASA_NH_196samples_474857SNPs_FWD_chr1_22_exclude_imputation_r8m5.newHeader.vcf.gz|awk '{</w:t>
+      </w:r>
+      <w:proofErr w:type="gramStart"/>
+      <w:r>
+        <w:t>n[</w:t>
+      </w:r>
+      <w:proofErr w:type="gramEnd"/>
+      <w:r>
+        <w:t>$</w:t>
+      </w:r>
+      <w:proofErr w:type="gramStart"/>
+      <w:r>
+        <w:t>1]+</w:t>
+      </w:r>
+      <w:proofErr w:type="gramEnd"/>
+      <w:r>
+        <w:t>+} END {</w:t>
+      </w:r>
+      <w:proofErr w:type="gramStart"/>
+      <w:r>
+        <w:t>for(</w:t>
+      </w:r>
+      <w:proofErr w:type="spellStart"/>
+      <w:proofErr w:type="gramEnd"/>
+      <w:r>
+        <w:t>i</w:t>
+      </w:r>
+      <w:proofErr w:type="spellEnd"/>
+      <w:r>
+        <w:t xml:space="preserve"> in n) print </w:t>
+      </w:r>
+      <w:proofErr w:type="spellStart"/>
+      <w:r>
+        <w:t>i</w:t>
+      </w:r>
+      <w:proofErr w:type="spellEnd"/>
+      <w:r>
+        <w:t>, n[</w:t>
+      </w:r>
+      <w:proofErr w:type="spellStart"/>
+      <w:r>
+        <w:t>i</w:t>
+      </w:r>
+      <w:proofErr w:type="spellEnd"/>
+      <w:r>
+        <w:t>]}'|cut -d ' ' -f 1</w:t>
+      </w:r>
+      <w:r>
+        <w:rPr>
+          <w:rFonts w:hint="eastAsia"/>
+        </w:rPr>
+        <w:t xml:space="preserve"> |</w:t>
+      </w:r>
       <w:r>
         <w:t xml:space="preserve"> </w:t>
       </w:r>
-      <w:bookmarkStart w:id="2" w:name="OLE_LINK6"/>
-      <w:r>
-        <w:t>/sh2/home/chaolian/share/</w:t>
-      </w:r>
-      <w:bookmarkEnd w:id="2"/>
-      <w:r>
-        <w:t>protein_temp/ASA_genotype/hg38_ASA_NH_6420samples_474857SNPs_FWD_chr1_22_exclude_imputation.vcf.gz --threads 8 -O z1 --trim-alt-alleles -</w:t>
-      </w:r>
-      <w:proofErr w:type="spellStart"/>
-      <w:r>
-        <w:t>i</w:t>
-      </w:r>
-      <w:proofErr w:type="spellEnd"/>
-      <w:r>
-        <w:t xml:space="preserve"> 'R2&gt;0.8 &amp; MAF&gt;0.05' --min-</w:t>
-      </w:r>
-      <w:proofErr w:type="spellStart"/>
-      <w:r>
-        <w:t>af</w:t>
-      </w:r>
-      <w:proofErr w:type="spellEnd"/>
-      <w:r>
-        <w:t xml:space="preserve"> </w:t>
+      <w:r>
+        <w:t>grep -v '</w:t>
+      </w:r>
+      <w:proofErr w:type="spellStart"/>
+      <w:r>
+        <w:t>chrX</w:t>
+      </w:r>
+      <w:proofErr w:type="spellEnd"/>
+      <w:r>
+        <w:t>'|grep -v '</w:t>
+      </w:r>
+      <w:proofErr w:type="spellStart"/>
+      <w:r>
+        <w:t>chrY</w:t>
+      </w:r>
+      <w:proofErr w:type="spellEnd"/>
+      <w:r>
+        <w:t>'</w:t>
+      </w:r>
+      <w:r>
+        <w:rPr>
+          <w:rFonts w:hint="eastAsia"/>
+        </w:rPr>
+        <w:t xml:space="preserve"> |</w:t>
+      </w:r>
+      <w:r>
+        <w:t xml:space="preserve"> awk </w:t>
       </w:r>
       <w:proofErr w:type="gramStart"/>
       <w:r>
-        <w:t>0.05:minor</w:t>
+        <w:t>'{ if</w:t>
       </w:r>
       <w:proofErr w:type="gramEnd"/>
       <w:r>
-        <w:t xml:space="preserve"> -o hg38_ASA_NH_196samples_474857SNPs_FWD_chr1_22</w:t>
-      </w:r>
-      <w:r>
-        <w:t>_exclude_imputation_r8m5.</w:t>
-      </w:r>
-      <w:r>
-        <w:t>vcf</w:t>
-      </w:r>
-      <w:r>
-        <w:rPr>
-          <w:rFonts w:hint="eastAsia"/>
-        </w:rPr>
-        <w:t>.gz</w:t>
-      </w:r>
-    </w:p>
-    <w:p/>
-    <w:p>
-      <w:r>
-        <w:rPr>
-          <w:rFonts w:hint="eastAsia"/>
-        </w:rPr>
-        <w:t xml:space="preserve">## rename sample names in </w:t>
-      </w:r>
-      <w:proofErr w:type="spellStart"/>
-      <w:r>
-        <w:rPr>
-          <w:rFonts w:hint="eastAsia"/>
-        </w:rPr>
-        <w:t>vcf</w:t>
-      </w:r>
-      <w:proofErr w:type="spellEnd"/>
-      <w:r>
-        <w:rPr>
-          <w:rFonts w:hint="eastAsia"/>
-        </w:rPr>
-        <w:t xml:space="preserve"> for </w:t>
-      </w:r>
-      <w:proofErr w:type="spellStart"/>
-      <w:r>
-        <w:rPr>
-          <w:rFonts w:hint="eastAsia"/>
-        </w:rPr>
-        <w:t>geno-pheno</w:t>
-      </w:r>
-      <w:proofErr w:type="spellEnd"/>
-      <w:r>
-        <w:rPr>
-          <w:rFonts w:hint="eastAsia"/>
-        </w:rPr>
-        <w:t xml:space="preserve"> matching</w:t>
-      </w:r>
-    </w:p>
-    <w:p>
-      <w:bookmarkStart w:id="3" w:name="OLE_LINK27"/>
-      <w:proofErr w:type="spellStart"/>
-      <w:r>
-        <w:t>bcftools</w:t>
-      </w:r>
-      <w:proofErr w:type="spellEnd"/>
-      <w:r>
-        <w:t xml:space="preserve"> view -h hg38_ASA_NH_196samples_474857SNPs_FWD_chr1_22_exclude_imputation_r8m5.vcf | sed 's/BDNA//g' &gt; vcf_new_Headers.txt</w:t>
-      </w:r>
-      <w:bookmarkEnd w:id="3"/>
-    </w:p>
-    <w:p/>
-    <w:p>
-      <w:r>
-        <w:t xml:space="preserve">less </w:t>
-      </w:r>
-      <w:proofErr w:type="spellStart"/>
-      <w:r>
-        <w:t>blood_RNA_all_qqnorm.txt.QTLtools.gz|head</w:t>
-      </w:r>
-      <w:proofErr w:type="spellEnd"/>
-      <w:r>
-        <w:t xml:space="preserve"> -1|sed 's/\t/\n/</w:t>
-      </w:r>
-      <w:proofErr w:type="spellStart"/>
-      <w:r>
-        <w:t>g'|tail</w:t>
-      </w:r>
-      <w:proofErr w:type="spellEnd"/>
-      <w:r>
-        <w:t xml:space="preserve"> -n +7 &gt; </w:t>
-      </w:r>
-      <w:proofErr w:type="spellStart"/>
-      <w:r>
-        <w:t>blood_RNA_all_qqnorm.txt.QTLtools.gz.sample</w:t>
-      </w:r>
-      <w:proofErr w:type="spellEnd"/>
-    </w:p>
-    <w:p/>
-    <w:p>
-      <w:proofErr w:type="spellStart"/>
-      <w:r>
-        <w:t>bcftools</w:t>
-      </w:r>
-      <w:proofErr w:type="spellEnd"/>
-      <w:r>
-        <w:t xml:space="preserve"> </w:t>
-      </w:r>
-      <w:proofErr w:type="spellStart"/>
-      <w:r>
-        <w:t>reheader</w:t>
-      </w:r>
-      <w:proofErr w:type="spellEnd"/>
-      <w:r>
-        <w:t xml:space="preserve"> -h vcf_new_Headers.txt -o hg38_ASA_NH_196samples_474857SNPs_FWD_chr1_22_exclude_imputation_r8m5.newHeader.vcf hg38_ASA_NH_196samples_474857SNPs_FWD_chr1_22_exclude_imputation_r8m5.vcf</w:t>
-      </w:r>
-    </w:p>
-    <w:p/>
-    <w:p>
-      <w:r>
-        <w:rPr>
-          <w:rFonts w:hint="eastAsia"/>
-        </w:rPr>
-        <w:t xml:space="preserve">## </w:t>
-      </w:r>
-      <w:r>
-        <w:t>This generates VCF files, each containing only GT and DS formats. An index is also needed later.</w:t>
-      </w:r>
-    </w:p>
-    <w:p>
-      <w:proofErr w:type="spellStart"/>
-      <w:r>
-        <w:t>bcftools</w:t>
-      </w:r>
-      <w:proofErr w:type="spellEnd"/>
-      <w:r>
-        <w:t xml:space="preserve"> annotate -x </w:t>
-      </w:r>
-      <w:r>
-        <w:rPr>
-          <w:color w:val="FF0000"/>
-        </w:rPr>
-        <w:t>^FORMAT/GT</w:t>
-      </w:r>
-      <w:r>
-        <w:t xml:space="preserve"> hg38_ASA_NH_196samples_474857SNPs_FWD_chr1_22_exclude_imputation_r8m5.newHeader.vcf.gz -o hg38_ASA_NH_196samples_474857SNPs_FWD_chr1_22_exclude_imputation_r8m5.newHeader.GT.vcf</w:t>
-      </w:r>
-    </w:p>
-    <w:p/>
-    <w:p>
-      <w:r>
-        <w:rPr>
-          <w:rFonts w:hint="eastAsia"/>
-        </w:rPr>
-        <w:t>#</w:t>
-      </w:r>
-      <w:r>
-        <w:rPr>
-          <w:rFonts w:hint="eastAsia"/>
-        </w:rPr>
-        <w:t>#</w:t>
-      </w:r>
-      <w:r>
-        <w:rPr>
-          <w:rFonts w:hint="eastAsia"/>
-        </w:rPr>
-        <w:t xml:space="preserve"> genotype vcf index</w:t>
-      </w:r>
-      <w:r>
-        <w:rPr>
-          <w:rFonts w:hint="eastAsia"/>
-        </w:rPr>
-        <w:t>。</w:t>
-      </w:r>
-      <w:r>
-        <w:rPr>
-          <w:rFonts w:hint="eastAsia"/>
-        </w:rPr>
-        <w:t xml:space="preserve"> </w:t>
-      </w:r>
-      <w:r>
-        <w:t>The QTL will require an index later.</w:t>
-      </w:r>
-    </w:p>
-    <w:p>
-      <w:bookmarkStart w:id="4" w:name="OLE_LINK54"/>
-      <w:proofErr w:type="spellStart"/>
-      <w:r>
-        <w:t>bgzip</w:t>
-      </w:r>
-      <w:proofErr w:type="spellEnd"/>
-      <w:r>
-        <w:t xml:space="preserve"> </w:t>
-      </w:r>
-      <w:r>
-        <w:t>-</w:t>
-      </w:r>
-      <w:r>
-        <w:t>c</w:t>
-      </w:r>
-      <w:r>
-        <w:rPr>
-          <w:rFonts w:hint="eastAsia"/>
-        </w:rPr>
-        <w:t xml:space="preserve"> --threads 8</w:t>
-      </w:r>
-      <w:r>
-        <w:t xml:space="preserve"> </w:t>
-      </w:r>
-      <w:bookmarkEnd w:id="4"/>
-      <w:r>
-        <w:t>hg38_ASA_NH_196samples_474857SNPs_FWD_chr1_22_exclude_imputation_r8m5.newHeader.vcf &gt; hg38_ASA_NH_196samples_474857SNPs_FWD_chr1_22_exclude_imputation_r8m5.newHeader.vcf.gz</w:t>
-      </w:r>
-    </w:p>
-    <w:p/>
-    <w:p>
-      <w:bookmarkStart w:id="5" w:name="OLE_LINK44"/>
-      <w:proofErr w:type="spellStart"/>
-      <w:r>
-        <w:lastRenderedPageBreak/>
-        <w:t>tabix</w:t>
-      </w:r>
-      <w:proofErr w:type="spellEnd"/>
-      <w:r>
-        <w:t xml:space="preserve"> -p </w:t>
-      </w:r>
-      <w:proofErr w:type="spellStart"/>
-      <w:r>
-        <w:t>vcf</w:t>
-      </w:r>
-      <w:proofErr w:type="spellEnd"/>
-      <w:r>
-        <w:t xml:space="preserve"> hg38_ASA_NH_196samples_474857SNPs_FWD_chr1_22_exclude_imputation_r8m5.newHeader.vcf.gz</w:t>
-      </w:r>
-      <w:bookmarkEnd w:id="5"/>
-    </w:p>
-    <w:p/>
-    <w:p>
-      <w:r>
-        <w:rPr>
-          <w:rFonts w:hint="eastAsia"/>
-        </w:rPr>
-        <w:t>## extract genotype sample ID (198 samples with genotypes)</w:t>
-      </w:r>
-    </w:p>
-    <w:p>
-      <w:bookmarkStart w:id="6" w:name="OLE_LINK70"/>
-      <w:proofErr w:type="spellStart"/>
-      <w:r>
-        <w:t>bcftools</w:t>
-      </w:r>
-      <w:proofErr w:type="spellEnd"/>
-      <w:r>
-        <w:t xml:space="preserve"> query -l hg38_ASA_NH_196samples_474857SNPs_FWD_chr1_22_exclude_imputation_r8m5.newHeader.vcf|sort &gt; </w:t>
-      </w:r>
-      <w:proofErr w:type="spellStart"/>
-      <w:r>
-        <w:t>tmp_sample</w:t>
-      </w:r>
-      <w:bookmarkEnd w:id="6"/>
-      <w:proofErr w:type="spellEnd"/>
-    </w:p>
-    <w:p/>
-    <w:p>
-      <w:r>
-        <w:rPr>
-          <w:rFonts w:hint="eastAsia"/>
-        </w:rPr>
-        <w:t xml:space="preserve">## </w:t>
-      </w:r>
-      <w:r>
-        <w:rPr>
-          <w:rFonts w:hint="eastAsia"/>
-        </w:rPr>
-        <w:t>exclude X/Y/scaffold chromosome</w:t>
-      </w:r>
-    </w:p>
-    <w:p>
-      <w:bookmarkStart w:id="7" w:name="OLE_LINK45"/>
-      <w:proofErr w:type="spellStart"/>
-      <w:r>
-        <w:t>bcftools</w:t>
-      </w:r>
-      <w:proofErr w:type="spellEnd"/>
-      <w:r>
-        <w:t xml:space="preserve"> query -f '%CHROM\</w:t>
-      </w:r>
-      <w:proofErr w:type="spellStart"/>
-      <w:r>
-        <w:t>t%POS</w:t>
-      </w:r>
-      <w:proofErr w:type="spellEnd"/>
-      <w:r>
-        <w:t>\n' hg38_ASA_NH_196samples_474857SNPs_FWD_chr1_22_exclude_imputation_r8m5.newHeader.vcf.gz|awk '{</w:t>
+        <w:t>(</w:t>
       </w:r>
       <w:proofErr w:type="gramStart"/>
       <w:r>
-        <w:t>n[</w:t>
+        <w:t>length(</w:t>
       </w:r>
       <w:proofErr w:type="gramEnd"/>
       <w:r>
@@ -427,100 +301,10 @@
       </w:r>
       <w:proofErr w:type="gramStart"/>
       <w:r>
-        <w:t>1]+</w:t>
+        <w:t>1)&lt;</w:t>
       </w:r>
       <w:proofErr w:type="gramEnd"/>
       <w:r>
-        <w:t>+} END {</w:t>
-      </w:r>
-      <w:proofErr w:type="gramStart"/>
-      <w:r>
-        <w:t>for(</w:t>
-      </w:r>
-      <w:proofErr w:type="spellStart"/>
-      <w:proofErr w:type="gramEnd"/>
-      <w:r>
-        <w:t>i</w:t>
-      </w:r>
-      <w:proofErr w:type="spellEnd"/>
-      <w:r>
-        <w:t xml:space="preserve"> in n) print </w:t>
-      </w:r>
-      <w:proofErr w:type="spellStart"/>
-      <w:r>
-        <w:t>i</w:t>
-      </w:r>
-      <w:proofErr w:type="spellEnd"/>
-      <w:r>
-        <w:t>, n[</w:t>
-      </w:r>
-      <w:proofErr w:type="spellStart"/>
-      <w:r>
-        <w:t>i</w:t>
-      </w:r>
-      <w:proofErr w:type="spellEnd"/>
-      <w:r>
-        <w:t>]}'|cut -d ' ' -f 1</w:t>
-      </w:r>
-      <w:r>
-        <w:rPr>
-          <w:rFonts w:hint="eastAsia"/>
-        </w:rPr>
-        <w:t xml:space="preserve"> |</w:t>
-      </w:r>
-      <w:r>
-        <w:t xml:space="preserve"> </w:t>
-      </w:r>
-      <w:r>
-        <w:t>grep -v '</w:t>
-      </w:r>
-      <w:proofErr w:type="spellStart"/>
-      <w:r>
-        <w:t>chrX</w:t>
-      </w:r>
-      <w:proofErr w:type="spellEnd"/>
-      <w:r>
-        <w:t>'|grep -v '</w:t>
-      </w:r>
-      <w:proofErr w:type="spellStart"/>
-      <w:r>
-        <w:t>chrY</w:t>
-      </w:r>
-      <w:proofErr w:type="spellEnd"/>
-      <w:r>
-        <w:t>'</w:t>
-      </w:r>
-      <w:r>
-        <w:rPr>
-          <w:rFonts w:hint="eastAsia"/>
-        </w:rPr>
-        <w:t xml:space="preserve"> |</w:t>
-      </w:r>
-      <w:r>
-        <w:t xml:space="preserve"> awk </w:t>
-      </w:r>
-      <w:proofErr w:type="gramStart"/>
-      <w:r>
-        <w:t>'{ if</w:t>
-      </w:r>
-      <w:proofErr w:type="gramEnd"/>
-      <w:r>
-        <w:t>(</w:t>
-      </w:r>
-      <w:proofErr w:type="gramStart"/>
-      <w:r>
-        <w:t>length(</w:t>
-      </w:r>
-      <w:proofErr w:type="gramEnd"/>
-      <w:r>
-        <w:t>$</w:t>
-      </w:r>
-      <w:proofErr w:type="gramStart"/>
-      <w:r>
-        <w:t>1)&lt;</w:t>
-      </w:r>
-      <w:proofErr w:type="gramEnd"/>
-      <w:r>
         <w:t>6) {print $1}}'</w:t>
       </w:r>
       <w:r>
@@ -532,7 +316,7 @@
       </w:r>
       <w:proofErr w:type="spellEnd"/>
     </w:p>
-    <w:bookmarkEnd w:id="7"/>
+    <w:bookmarkEnd w:id="3"/>
     <w:p/>
     <w:p>
       <w:r>
@@ -586,7 +370,7 @@
       </w:r>
     </w:p>
     <w:p>
-      <w:bookmarkStart w:id="8" w:name="OLE_LINK97"/>
+      <w:bookmarkStart w:id="4" w:name="OLE_LINK97"/>
       <w:r>
         <w:rPr>
           <w:rFonts w:hint="eastAsia"/>
@@ -723,7 +507,7 @@
     </w:p>
     <w:p/>
     <w:p>
-      <w:bookmarkStart w:id="9" w:name="OLE_LINK71"/>
+      <w:bookmarkStart w:id="5" w:name="OLE_LINK71"/>
       <w:r>
         <w:t xml:space="preserve">~/software/QTLtools_1.2/QTLtools_1.2 </w:t>
       </w:r>
@@ -753,7 +537,7 @@
       <w:r>
         <w:t>_protein_all_qqnorm.txt.forPCA.gz.pca.log</w:t>
       </w:r>
-      <w:bookmarkEnd w:id="9"/>
+      <w:bookmarkEnd w:id="5"/>
     </w:p>
     <w:p/>
     <w:p>
@@ -875,7 +659,7 @@
         <w:t># permutation pass</w:t>
       </w:r>
     </w:p>
-    <w:bookmarkEnd w:id="8"/>
+    <w:bookmarkEnd w:id="4"/>
     <w:p>
       <w:r>
         <w:t>python /sh2/home/sunyuanqiang/software/fastqtl-master/python/run_FastQTL_threaded_syq.py --covariates skin_protein_all_qqnorm.txt.gz.12pheno_5geno.PCs --window 1e6 --</w:t>
@@ -984,10 +768,7 @@
         <w:t xml:space="preserve"> </w:t>
       </w:r>
       <w:r>
-        <w:t>Exclude</w:t>
-      </w:r>
-      <w:r>
-        <w:t xml:space="preserve"> phenotyp</w:t>
+        <w:t>Exclude phenotyp</w:t>
       </w:r>
       <w:r>
         <w:t>es with zero variation</w:t>
@@ -1146,20 +927,6 @@
       </w:r>
       <w:r>
         <w:t>_all_qqnorm.QTLtools.txt.gz</w:t>
-      </w:r>
-    </w:p>
-    <w:p>
-      <w:r>
-        <w:rPr>
-          <w:rFonts w:hint="eastAsia"/>
-        </w:rPr>
-        <w:t xml:space="preserve">rm </w:t>
-      </w:r>
-      <w:r>
-        <w:t>skin_protein</w:t>
-      </w:r>
-      <w:r>
-        <w:t>_all_qqnorm.QTLtools.txt</w:t>
       </w:r>
     </w:p>
     <w:p/>
@@ -1505,7 +1272,7 @@
         <w:widowControl/>
         <w:jc w:val="left"/>
       </w:pPr>
-      <w:bookmarkStart w:id="10" w:name="OLE_LINK121"/>
+      <w:bookmarkStart w:id="6" w:name="OLE_LINK121"/>
       <w:proofErr w:type="spellStart"/>
       <w:r>
         <w:rPr>
@@ -1560,7 +1327,7 @@
       <w:r>
         <w:t xml:space="preserve">z.12pheno_5geno.PCs </w:t>
       </w:r>
-      <w:bookmarkStart w:id="11" w:name="OLE_LINK130"/>
+      <w:bookmarkStart w:id="7" w:name="OLE_LINK130"/>
       <w:r>
         <w:t>--sample 10</w:t>
       </w:r>
@@ -1576,7 +1343,7 @@
       <w:r>
         <w:t xml:space="preserve"> --seed 15112011 --window 1e6 --threshold 1e-5 </w:t>
       </w:r>
-      <w:bookmarkEnd w:id="11"/>
+      <w:bookmarkEnd w:id="7"/>
       <w:r>
         <w:t>--silent</w:t>
       </w:r>
@@ -1612,7 +1379,7 @@
         </w:rPr>
         <w:t xml:space="preserve"> &amp;</w:t>
       </w:r>
-      <w:bookmarkEnd w:id="10"/>
+      <w:bookmarkEnd w:id="6"/>
     </w:p>
     <w:p>
       <w:pPr>
@@ -1724,10 +1491,7 @@
         <w:t xml:space="preserve"> #</w:t>
       </w:r>
       <w:r>
-        <w:t xml:space="preserve"> </w:t>
-      </w:r>
-      <w:r>
-        <w:t>runs in 22 blocks. The specific commands are as follows:</w:t>
+        <w:t xml:space="preserve"> runs in 22 blocks. The specific commands are as follows:</w:t>
       </w:r>
     </w:p>
     <w:p>
@@ -1876,7 +1640,7 @@
       </w:r>
     </w:p>
     <w:p>
-      <w:bookmarkStart w:id="12" w:name="OLE_LINK126"/>
+      <w:bookmarkStart w:id="8" w:name="OLE_LINK126"/>
       <w:r>
         <w:t xml:space="preserve">rm </w:t>
       </w:r>
@@ -1886,7 +1650,7 @@
       <w:r>
         <w:t>_all_qqnorm.txt.QTLtools.gz.chunk*.trans.adjust.hits.txt.gz</w:t>
       </w:r>
-      <w:bookmarkEnd w:id="12"/>
+      <w:bookmarkEnd w:id="8"/>
     </w:p>
     <w:p>
       <w:r>
@@ -1918,36 +1682,34 @@
       <w:r>
         <w:t xml:space="preserve"> </w:t>
       </w:r>
+      <w:r>
+        <w:t>Determine</w:t>
+      </w:r>
+      <w:r>
+        <w:t xml:space="preserve"> the adjusted P-value threshold corresponding to a given FDR and then use it to extract all significant hits.</w:t>
+      </w:r>
+    </w:p>
+    <w:p>
+      <w:bookmarkStart w:id="9" w:name="OLE_LINK127"/>
+      <w:proofErr w:type="spellStart"/>
+      <w:r>
+        <w:t>Rscript</w:t>
+      </w:r>
+      <w:proofErr w:type="spellEnd"/>
+      <w:r>
+        <w:t xml:space="preserve"> ~/software/QTLtools_1.2/script/</w:t>
+      </w:r>
+      <w:proofErr w:type="spellStart"/>
+      <w:r>
+        <w:t>runFDR_</w:t>
+      </w:r>
       <w:proofErr w:type="gramStart"/>
       <w:r>
-        <w:t>determine</w:t>
-      </w:r>
+        <w:t>atrans.R</w:t>
+      </w:r>
+      <w:proofErr w:type="spellEnd"/>
       <w:proofErr w:type="gramEnd"/>
       <w:r>
-        <w:t xml:space="preserve"> the adjusted P-value threshold corresponding to a given FDR and then use it to extract all significant hits.</w:t>
-      </w:r>
-    </w:p>
-    <w:p>
-      <w:bookmarkStart w:id="13" w:name="OLE_LINK127"/>
-      <w:proofErr w:type="spellStart"/>
-      <w:r>
-        <w:t>Rscript</w:t>
-      </w:r>
-      <w:proofErr w:type="spellEnd"/>
-      <w:r>
-        <w:t xml:space="preserve"> ~/software/QTLtools_1.2/script/</w:t>
-      </w:r>
-      <w:proofErr w:type="spellStart"/>
-      <w:r>
-        <w:t>runFDR_</w:t>
-      </w:r>
-      <w:proofErr w:type="gramStart"/>
-      <w:r>
-        <w:t>atrans.R</w:t>
-      </w:r>
-      <w:proofErr w:type="spellEnd"/>
-      <w:proofErr w:type="gramEnd"/>
-      <w:r>
         <w:t xml:space="preserve"> </w:t>
       </w:r>
       <w:r>
@@ -1968,7 +1730,7 @@
       <w:r>
         <w:t>_all_qqnorm.txt.QTLtools.gz.all.trans.adjust.hits.sig005.txt.gz</w:t>
       </w:r>
-      <w:bookmarkEnd w:id="13"/>
+      <w:bookmarkEnd w:id="9"/>
     </w:p>
     <w:p>
       <w:pPr>
@@ -2011,10 +1773,7 @@
         <w:t>abundance matrix quality control and standardization are performed in R.</w:t>
       </w:r>
       <w:r>
-        <w:t xml:space="preserve"> Output &lt;</w:t>
-      </w:r>
-      <w:r>
-        <w:t>RNA</w:t>
+        <w:t xml:space="preserve"> Output &lt;RNA</w:t>
       </w:r>
       <w:r>
         <w:t>_protein_all_qqnorm.txt</w:t>
@@ -2355,11 +2114,11 @@
       <w:r>
         <w:t>python /sh2/home/sunyuanqiang/software/fastqtl-master/python/</w:t>
       </w:r>
-      <w:bookmarkStart w:id="14" w:name="OLE_LINK9"/>
+      <w:bookmarkStart w:id="10" w:name="OLE_LINK9"/>
       <w:r>
         <w:t>run_FastQTL_threaded_syq.py</w:t>
       </w:r>
-      <w:bookmarkEnd w:id="14"/>
+      <w:bookmarkEnd w:id="10"/>
       <w:r>
         <w:t xml:space="preserve"> --covariates </w:t>
       </w:r>

</xml_diff>